<commit_message>
add file about interview
</commit_message>
<xml_diff>
--- a/MBA/开题报告-何佳.docx
+++ b/MBA/开题报告-何佳.docx
@@ -792,7 +792,7 @@
                 <w:color w:val="000000"/>
                 <w:sz w:val="28"/>
               </w:rPr>
-              <w:t>2016</w:t>
+              <w:t>2017</w:t>
             </w:r>
             <w:r>
               <w:rPr>
@@ -809,14 +809,6 @@
                 <w:sz w:val="28"/>
               </w:rPr>
               <w:t>1</w:t>
-            </w:r>
-            <w:r>
-              <w:rPr>
-                <w:rFonts w:ascii="宋体" w:hAnsi="宋体"/>
-                <w:color w:val="000000"/>
-                <w:sz w:val="28"/>
-              </w:rPr>
-              <w:t>2</w:t>
             </w:r>
             <w:r>
               <w:rPr>
@@ -926,7 +918,7 @@
           <w:color w:val="000000"/>
           <w:sz w:val="28"/>
         </w:rPr>
-        <w:t>2016</w:t>
+        <w:t>2017</w:t>
       </w:r>
       <w:r>
         <w:rPr>
@@ -954,13 +946,6 @@
       </w:r>
       <w:r>
         <w:rPr>
-          <w:color w:val="000000"/>
-          <w:sz w:val="28"/>
-        </w:rPr>
-        <w:t>2</w:t>
-      </w:r>
-      <w:r>
-        <w:rPr>
           <w:rFonts w:hint="eastAsia"/>
           <w:color w:val="000000"/>
           <w:sz w:val="28"/>
@@ -981,7 +966,7 @@
           <w:color w:val="000000"/>
           <w:sz w:val="28"/>
         </w:rPr>
-        <w:t xml:space="preserve">  10</w:t>
+        <w:t xml:space="preserve">  7</w:t>
       </w:r>
       <w:r>
         <w:rPr>
@@ -2035,6 +2020,7 @@
               </w:rPr>
               <w:t>使</w:t>
             </w:r>
+            <w:proofErr w:type="spellStart"/>
             <w:r>
               <w:rPr>
                 <w:rFonts w:hint="eastAsia"/>
@@ -2042,6 +2028,7 @@
               </w:rPr>
               <w:t>M</w:t>
             </w:r>
+            <w:proofErr w:type="spellEnd"/>
             <w:r>
               <w:rPr>
                 <w:rFonts w:hint="eastAsia"/>
@@ -2098,7 +2085,6 @@
             <w:pPr>
               <w:spacing w:line="360" w:lineRule="auto"/>
               <w:rPr>
-                <w:rFonts w:hint="eastAsia"/>
                 <w:b/>
                 <w:bCs/>
                 <w:color w:val="000000"/>
@@ -2169,7 +2155,6 @@
               <w:spacing w:line="360" w:lineRule="auto"/>
               <w:ind w:firstLineChars="0"/>
               <w:rPr>
-                <w:rFonts w:hint="eastAsia"/>
                 <w:b/>
                 <w:bCs/>
                 <w:color w:val="000000"/>
@@ -2208,7 +2193,6 @@
               <w:spacing w:line="360" w:lineRule="auto"/>
               <w:ind w:left="220"/>
               <w:rPr>
-                <w:rFonts w:hint="eastAsia"/>
                 <w:b/>
                 <w:bCs/>
                 <w:color w:val="000000"/>
@@ -2244,7 +2228,6 @@
               <w:spacing w:line="360" w:lineRule="auto"/>
               <w:ind w:left="220"/>
               <w:rPr>
-                <w:rFonts w:hint="eastAsia"/>
                 <w:bCs/>
                 <w:color w:val="000000"/>
               </w:rPr>
@@ -2318,7 +2301,6 @@
             <w:pPr>
               <w:spacing w:line="360" w:lineRule="auto"/>
               <w:rPr>
-                <w:rFonts w:hint="eastAsia"/>
                 <w:bCs/>
                 <w:color w:val="000000"/>
               </w:rPr>
@@ -2352,7 +2334,6 @@
             <w:pPr>
               <w:spacing w:line="360" w:lineRule="auto"/>
               <w:rPr>
-                <w:rFonts w:hint="eastAsia"/>
                 <w:color w:val="000000"/>
               </w:rPr>
             </w:pPr>
@@ -2443,7 +2424,6 @@
             <w:pPr>
               <w:spacing w:line="360" w:lineRule="auto"/>
               <w:rPr>
-                <w:rFonts w:hint="eastAsia"/>
                 <w:color w:val="000000"/>
               </w:rPr>
             </w:pPr>
@@ -2548,7 +2528,6 @@
               <w:spacing w:line="360" w:lineRule="auto"/>
               <w:ind w:firstLineChars="0"/>
               <w:rPr>
-                <w:rFonts w:hint="eastAsia"/>
                 <w:b/>
                 <w:bCs/>
                 <w:color w:val="000000"/>
@@ -2568,7 +2547,7 @@
             <w:pPr>
               <w:spacing w:line="360" w:lineRule="auto"/>
               <w:rPr>
-                <w:rFonts w:ascii="Calibri" w:eastAsia=".Apple Color Emoji UI" w:hAnsi="Calibri" w:cs="Calibri" w:hint="eastAsia"/>
+                <w:rFonts w:ascii="Calibri" w:eastAsia=".Apple Color Emoji UI" w:hAnsi="Calibri" w:cs="Calibri"/>
                 <w:color w:val="000000"/>
               </w:rPr>
             </w:pPr>
@@ -2758,7 +2737,6 @@
               <w:spacing w:line="360" w:lineRule="auto"/>
               <w:ind w:firstLineChars="0"/>
               <w:rPr>
-                <w:rFonts w:hint="eastAsia"/>
                 <w:b/>
                 <w:bCs/>
                 <w:color w:val="000000"/>
@@ -2779,7 +2757,6 @@
               <w:spacing w:line="360" w:lineRule="auto"/>
               <w:ind w:left="220"/>
               <w:rPr>
-                <w:rFonts w:hint="eastAsia"/>
                 <w:b/>
                 <w:bCs/>
                 <w:color w:val="000000"/>
@@ -2807,22 +2784,164 @@
               </w:tabs>
               <w:spacing w:line="360" w:lineRule="auto"/>
               <w:rPr>
+                <w:rFonts w:ascii="Calibri" w:eastAsia=".Apple Color Emoji UI" w:hAnsi="Calibri" w:cs="Calibri"/>
+                <w:color w:val="000000"/>
+              </w:rPr>
+            </w:pPr>
+            <w:r>
+              <w:rPr>
                 <w:rFonts w:ascii="Calibri" w:eastAsia=".Apple Color Emoji UI" w:hAnsi="Calibri" w:cs="Calibri" w:hint="eastAsia"/>
                 <w:color w:val="000000"/>
               </w:rPr>
-            </w:pPr>
+              <w:t xml:space="preserve">  1989</w:t>
+            </w:r>
             <w:r>
               <w:rPr>
                 <w:rFonts w:ascii="Calibri" w:eastAsia=".Apple Color Emoji UI" w:hAnsi="Calibri" w:cs="Calibri" w:hint="eastAsia"/>
                 <w:color w:val="000000"/>
               </w:rPr>
-              <w:t xml:space="preserve">  1989</w:t>
+              <w:t>年</w:t>
             </w:r>
             <w:r>
               <w:rPr>
                 <w:rFonts w:ascii="Calibri" w:eastAsia=".Apple Color Emoji UI" w:hAnsi="Calibri" w:cs="Calibri" w:hint="eastAsia"/>
                 <w:color w:val="000000"/>
               </w:rPr>
+              <w:t>, Keegan</w:t>
+            </w:r>
+            <w:r>
+              <w:rPr>
+                <w:rFonts w:ascii="Calibri" w:eastAsia=".Apple Color Emoji UI" w:hAnsi="Calibri" w:cs="Calibri" w:hint="eastAsia"/>
+                <w:color w:val="000000"/>
+              </w:rPr>
+              <w:t>、</w:t>
+            </w:r>
+            <w:proofErr w:type="spellStart"/>
+            <w:r>
+              <w:rPr>
+                <w:rFonts w:ascii="Calibri" w:eastAsia=".Apple Color Emoji UI" w:hAnsi="Calibri" w:cs="Calibri" w:hint="eastAsia"/>
+                <w:color w:val="000000"/>
+              </w:rPr>
+              <w:t>Eiter</w:t>
+            </w:r>
+            <w:proofErr w:type="spellEnd"/>
+            <w:r>
+              <w:rPr>
+                <w:rFonts w:ascii="Calibri" w:eastAsia=".Apple Color Emoji UI" w:hAnsi="Calibri" w:cs="Calibri" w:hint="eastAsia"/>
+                <w:color w:val="000000"/>
+              </w:rPr>
+              <w:t>、</w:t>
+            </w:r>
+            <w:r>
+              <w:rPr>
+                <w:rFonts w:ascii="Calibri" w:eastAsia=".Apple Color Emoji UI" w:hAnsi="Calibri" w:cs="Calibri" w:hint="eastAsia"/>
+                <w:color w:val="000000"/>
+              </w:rPr>
+              <w:t xml:space="preserve">Jones </w:t>
+            </w:r>
+            <w:r>
+              <w:rPr>
+                <w:rFonts w:ascii="Calibri" w:eastAsia=".Apple Color Emoji UI" w:hAnsi="Calibri" w:cs="Calibri" w:hint="eastAsia"/>
+                <w:color w:val="000000"/>
+              </w:rPr>
+              <w:t>共同提出绩效度量矩阵，但指标比较简单。</w:t>
+            </w:r>
+            <w:r>
+              <w:rPr>
+                <w:rFonts w:ascii="Calibri" w:eastAsia=".Apple Color Emoji UI" w:hAnsi="Calibri" w:cs="Calibri" w:hint="eastAsia"/>
+                <w:color w:val="000000"/>
+              </w:rPr>
+              <w:t>1991</w:t>
+            </w:r>
+            <w:r>
+              <w:rPr>
+                <w:rFonts w:ascii="Calibri" w:eastAsia=".Apple Color Emoji UI" w:hAnsi="Calibri" w:cs="Calibri" w:hint="eastAsia"/>
+                <w:color w:val="000000"/>
+              </w:rPr>
+              <w:t>年，林奇和柯</w:t>
+            </w:r>
+            <w:r>
+              <w:rPr>
+                <w:rFonts w:ascii="Calibri" w:eastAsia=".Apple Color Emoji UI" w:hAnsi="Calibri" w:cs="Calibri" w:hint="eastAsia"/>
+                <w:color w:val="000000"/>
+              </w:rPr>
+              <w:t>若斯添加了分层次度量，创造出与之前相比有很大进步的</w:t>
+            </w:r>
+            <w:r>
+              <w:rPr>
+                <w:rFonts w:ascii="Calibri" w:eastAsia=".Apple Color Emoji UI" w:hAnsi="Calibri" w:cs="Calibri" w:hint="eastAsia"/>
+                <w:color w:val="000000"/>
+              </w:rPr>
+              <w:t>SMAR</w:t>
+            </w:r>
+            <w:r>
+              <w:rPr>
+                <w:rFonts w:ascii="Calibri" w:eastAsia=".Apple Color Emoji UI" w:hAnsi="Calibri" w:cs="Calibri" w:hint="eastAsia"/>
+                <w:color w:val="000000"/>
+              </w:rPr>
+              <w:t>T</w:t>
+            </w:r>
+            <w:r>
+              <w:rPr>
+                <w:rFonts w:ascii="Calibri" w:eastAsia=".Apple Color Emoji UI" w:hAnsi="Calibri" w:cs="Calibri" w:hint="eastAsia"/>
+                <w:color w:val="000000"/>
+              </w:rPr>
+              <w:t>金字塔。</w:t>
+            </w:r>
+            <w:r>
+              <w:rPr>
+                <w:rFonts w:ascii="Calibri" w:eastAsia=".Apple Color Emoji UI" w:hAnsi="Calibri" w:cs="Calibri" w:hint="eastAsia"/>
+                <w:color w:val="000000"/>
+              </w:rPr>
+              <w:t>1992</w:t>
+            </w:r>
+            <w:r>
+              <w:rPr>
+                <w:rFonts w:ascii="Calibri" w:eastAsia=".Apple Color Emoji UI" w:hAnsi="Calibri" w:cs="Calibri" w:hint="eastAsia"/>
+                <w:color w:val="000000"/>
+              </w:rPr>
+              <w:t>年，哈佛大学管理学院的</w:t>
+            </w:r>
+            <w:r>
+              <w:rPr>
+                <w:rFonts w:ascii="Calibri" w:eastAsia=".Apple Color Emoji UI" w:hAnsi="Calibri" w:cs="Calibri" w:hint="eastAsia"/>
+                <w:color w:val="000000"/>
+              </w:rPr>
+              <w:t>Kaplan</w:t>
+            </w:r>
+            <w:r>
+              <w:rPr>
+                <w:rFonts w:ascii="Calibri" w:eastAsia=".Apple Color Emoji UI" w:hAnsi="Calibri" w:cs="Calibri" w:hint="eastAsia"/>
+                <w:color w:val="000000"/>
+              </w:rPr>
+              <w:t>、</w:t>
+            </w:r>
+            <w:r>
+              <w:rPr>
+                <w:rFonts w:ascii="Calibri" w:eastAsia=".Apple Color Emoji UI" w:hAnsi="Calibri" w:cs="Calibri" w:hint="eastAsia"/>
+                <w:color w:val="000000"/>
+              </w:rPr>
+              <w:t>Norton</w:t>
+            </w:r>
+            <w:r>
+              <w:rPr>
+                <w:rFonts w:ascii="Calibri" w:eastAsia=".Apple Color Emoji UI" w:hAnsi="Calibri" w:cs="Calibri" w:hint="eastAsia"/>
+                <w:color w:val="000000"/>
+              </w:rPr>
+              <w:t>提出了平衡计分卡。</w:t>
+            </w:r>
+            <w:r>
+              <w:rPr>
+                <w:rFonts w:ascii="Calibri" w:eastAsia=".Apple Color Emoji UI" w:hAnsi="Calibri" w:cs="Calibri" w:hint="eastAsia"/>
+                <w:color w:val="000000"/>
+              </w:rPr>
+              <w:t>1996</w:t>
+            </w:r>
+            <w:r>
+              <w:rPr>
+                <w:rFonts w:ascii="Calibri" w:eastAsia=".Apple Color Emoji UI" w:hAnsi="Calibri" w:cs="Calibri" w:hint="eastAsia"/>
+                <w:color w:val="000000"/>
+              </w:rPr>
               <w:t>年</w:t>
             </w:r>
             <w:r>
@@ -2830,220 +2949,88 @@
                 <w:rFonts w:ascii="Calibri" w:eastAsia=".Apple Color Emoji UI" w:hAnsi="Calibri" w:cs="Calibri" w:hint="eastAsia"/>
                 <w:color w:val="000000"/>
               </w:rPr>
-              <w:t>, Keegan</w:t>
+              <w:t xml:space="preserve">, </w:t>
             </w:r>
             <w:r>
               <w:rPr>
                 <w:rFonts w:ascii="Calibri" w:eastAsia=".Apple Color Emoji UI" w:hAnsi="Calibri" w:cs="Calibri" w:hint="eastAsia"/>
                 <w:color w:val="000000"/>
               </w:rPr>
-              <w:t>、</w:t>
+              <w:t>平衡积分卡被应用于企业</w:t>
             </w:r>
             <w:r>
               <w:rPr>
                 <w:rFonts w:ascii="Calibri" w:eastAsia=".Apple Color Emoji UI" w:hAnsi="Calibri" w:cs="Calibri" w:hint="eastAsia"/>
                 <w:color w:val="000000"/>
               </w:rPr>
-              <w:t>Eiter</w:t>
+              <w:t xml:space="preserve">, </w:t>
             </w:r>
             <w:r>
               <w:rPr>
                 <w:rFonts w:ascii="Calibri" w:eastAsia=".Apple Color Emoji UI" w:hAnsi="Calibri" w:cs="Calibri" w:hint="eastAsia"/>
                 <w:color w:val="000000"/>
               </w:rPr>
-              <w:t>、</w:t>
+              <w:t>度量标准是财务、客户、内部流程和创新。</w:t>
             </w:r>
             <w:r>
               <w:rPr>
                 <w:rFonts w:ascii="Calibri" w:eastAsia=".Apple Color Emoji UI" w:hAnsi="Calibri" w:cs="Calibri" w:hint="eastAsia"/>
                 <w:color w:val="000000"/>
               </w:rPr>
-              <w:t xml:space="preserve">Jones </w:t>
+              <w:t>2001</w:t>
             </w:r>
             <w:r>
               <w:rPr>
                 <w:rFonts w:ascii="Calibri" w:eastAsia=".Apple Color Emoji UI" w:hAnsi="Calibri" w:cs="Calibri" w:hint="eastAsia"/>
                 <w:color w:val="000000"/>
               </w:rPr>
-              <w:t>共同提出绩效度量矩阵，但指标比较简单。</w:t>
+              <w:t>年</w:t>
             </w:r>
             <w:r>
               <w:rPr>
                 <w:rFonts w:ascii="Calibri" w:eastAsia=".Apple Color Emoji UI" w:hAnsi="Calibri" w:cs="Calibri" w:hint="eastAsia"/>
                 <w:color w:val="000000"/>
               </w:rPr>
-              <w:t>1991</w:t>
+              <w:t xml:space="preserve">, </w:t>
             </w:r>
             <w:r>
               <w:rPr>
                 <w:rFonts w:ascii="Calibri" w:eastAsia=".Apple Color Emoji UI" w:hAnsi="Calibri" w:cs="Calibri" w:hint="eastAsia"/>
                 <w:color w:val="000000"/>
               </w:rPr>
-              <w:t>年，林奇和柯</w:t>
-            </w:r>
+              <w:t>尼利、阿达姆和肯尼利有提出了绩效棱镜，</w:t>
+            </w:r>
+            <w:r>
+              <w:rPr>
+                <w:rFonts w:ascii="Calibri" w:eastAsia=".Apple Color Emoji UI" w:hAnsi="Calibri" w:cs="Calibri"/>
+                <w:color w:val="000000"/>
+              </w:rPr>
+              <w:t>该理论关注企业的战略、利益相关者满意、利益相关者贡献、流程和能力。</w:t>
+            </w:r>
+          </w:p>
+          <w:p>
+            <w:pPr>
+              <w:spacing w:line="360" w:lineRule="auto"/>
+              <w:rPr>
+                <w:rFonts w:ascii="Calibri" w:eastAsia=".Apple Color Emoji UI" w:hAnsi="Calibri" w:cs="Calibri"/>
+                <w:b/>
+                <w:color w:val="000000"/>
+              </w:rPr>
+            </w:pPr>
             <w:r>
               <w:rPr>
                 <w:rFonts w:ascii="Calibri" w:eastAsia=".Apple Color Emoji UI" w:hAnsi="Calibri" w:cs="Calibri" w:hint="eastAsia"/>
                 <w:color w:val="000000"/>
               </w:rPr>
-              <w:t>若斯添加了分层次度量，创造出与之前相比有很大进步的</w:t>
-            </w:r>
-            <w:r>
-              <w:rPr>
-                <w:rFonts w:ascii="Calibri" w:eastAsia=".Apple Color Emoji UI" w:hAnsi="Calibri" w:cs="Calibri" w:hint="eastAsia"/>
-                <w:color w:val="000000"/>
-              </w:rPr>
-              <w:t>SMAR</w:t>
-            </w:r>
-            <w:r>
-              <w:rPr>
-                <w:rFonts w:ascii="Calibri" w:eastAsia=".Apple Color Emoji UI" w:hAnsi="Calibri" w:cs="Calibri" w:hint="eastAsia"/>
-                <w:color w:val="000000"/>
-              </w:rPr>
-              <w:t>T</w:t>
-            </w:r>
-            <w:r>
-              <w:rPr>
-                <w:rFonts w:ascii="Calibri" w:eastAsia=".Apple Color Emoji UI" w:hAnsi="Calibri" w:cs="Calibri" w:hint="eastAsia"/>
-                <w:color w:val="000000"/>
-              </w:rPr>
-              <w:t>金字塔。</w:t>
-            </w:r>
-            <w:r>
-              <w:rPr>
-                <w:rFonts w:ascii="Calibri" w:eastAsia=".Apple Color Emoji UI" w:hAnsi="Calibri" w:cs="Calibri" w:hint="eastAsia"/>
-                <w:color w:val="000000"/>
-              </w:rPr>
-              <w:t>1992</w:t>
-            </w:r>
-            <w:r>
-              <w:rPr>
-                <w:rFonts w:ascii="Calibri" w:eastAsia=".Apple Color Emoji UI" w:hAnsi="Calibri" w:cs="Calibri" w:hint="eastAsia"/>
-                <w:color w:val="000000"/>
-              </w:rPr>
-              <w:t>年，哈佛大学管理学院的</w:t>
-            </w:r>
-            <w:r>
-              <w:rPr>
-                <w:rFonts w:ascii="Calibri" w:eastAsia=".Apple Color Emoji UI" w:hAnsi="Calibri" w:cs="Calibri" w:hint="eastAsia"/>
-                <w:color w:val="000000"/>
-              </w:rPr>
-              <w:t>Kaplan</w:t>
-            </w:r>
-            <w:r>
-              <w:rPr>
-                <w:rFonts w:ascii="Calibri" w:eastAsia=".Apple Color Emoji UI" w:hAnsi="Calibri" w:cs="Calibri" w:hint="eastAsia"/>
-                <w:color w:val="000000"/>
-              </w:rPr>
-              <w:t>、</w:t>
-            </w:r>
-            <w:r>
-              <w:rPr>
-                <w:rFonts w:ascii="Calibri" w:eastAsia=".Apple Color Emoji UI" w:hAnsi="Calibri" w:cs="Calibri" w:hint="eastAsia"/>
-                <w:color w:val="000000"/>
-              </w:rPr>
-              <w:t>Norton</w:t>
-            </w:r>
-            <w:r>
-              <w:rPr>
-                <w:rFonts w:ascii="Calibri" w:eastAsia=".Apple Color Emoji UI" w:hAnsi="Calibri" w:cs="Calibri" w:hint="eastAsia"/>
-                <w:color w:val="000000"/>
-              </w:rPr>
-              <w:t>提出了平衡计分卡。</w:t>
-            </w:r>
-            <w:r>
-              <w:rPr>
-                <w:rFonts w:ascii="Calibri" w:eastAsia=".Apple Color Emoji UI" w:hAnsi="Calibri" w:cs="Calibri" w:hint="eastAsia"/>
-                <w:color w:val="000000"/>
-              </w:rPr>
-              <w:t>1996</w:t>
-            </w:r>
-            <w:r>
-              <w:rPr>
-                <w:rFonts w:ascii="Calibri" w:eastAsia=".Apple Color Emoji UI" w:hAnsi="Calibri" w:cs="Calibri" w:hint="eastAsia"/>
-                <w:color w:val="000000"/>
-              </w:rPr>
-              <w:t>年</w:t>
-            </w:r>
-            <w:r>
-              <w:rPr>
-                <w:rFonts w:ascii="Calibri" w:eastAsia=".Apple Color Emoji UI" w:hAnsi="Calibri" w:cs="Calibri" w:hint="eastAsia"/>
-                <w:color w:val="000000"/>
-              </w:rPr>
-              <w:t xml:space="preserve">, </w:t>
-            </w:r>
-            <w:r>
-              <w:rPr>
-                <w:rFonts w:ascii="Calibri" w:eastAsia=".Apple Color Emoji UI" w:hAnsi="Calibri" w:cs="Calibri" w:hint="eastAsia"/>
-                <w:color w:val="000000"/>
-              </w:rPr>
-              <w:t>平衡积分卡被应用于企业</w:t>
-            </w:r>
-            <w:r>
-              <w:rPr>
-                <w:rFonts w:ascii="Calibri" w:eastAsia=".Apple Color Emoji UI" w:hAnsi="Calibri" w:cs="Calibri" w:hint="eastAsia"/>
-                <w:color w:val="000000"/>
-              </w:rPr>
-              <w:t xml:space="preserve">, </w:t>
-            </w:r>
-            <w:r>
-              <w:rPr>
-                <w:rFonts w:ascii="Calibri" w:eastAsia=".Apple Color Emoji UI" w:hAnsi="Calibri" w:cs="Calibri" w:hint="eastAsia"/>
-                <w:color w:val="000000"/>
-              </w:rPr>
-              <w:t>度量标准是财务、客户、内部流程和创新。</w:t>
-            </w:r>
-            <w:r>
-              <w:rPr>
-                <w:rFonts w:ascii="Calibri" w:eastAsia=".Apple Color Emoji UI" w:hAnsi="Calibri" w:cs="Calibri" w:hint="eastAsia"/>
-                <w:color w:val="000000"/>
-              </w:rPr>
-              <w:t>2001</w:t>
-            </w:r>
-            <w:r>
-              <w:rPr>
-                <w:rFonts w:ascii="Calibri" w:eastAsia=".Apple Color Emoji UI" w:hAnsi="Calibri" w:cs="Calibri" w:hint="eastAsia"/>
-                <w:color w:val="000000"/>
-              </w:rPr>
-              <w:t>年</w:t>
-            </w:r>
-            <w:r>
-              <w:rPr>
-                <w:rFonts w:ascii="Calibri" w:eastAsia=".Apple Color Emoji UI" w:hAnsi="Calibri" w:cs="Calibri" w:hint="eastAsia"/>
-                <w:color w:val="000000"/>
-              </w:rPr>
-              <w:t xml:space="preserve">, </w:t>
-            </w:r>
-            <w:r>
-              <w:rPr>
-                <w:rFonts w:ascii="Calibri" w:eastAsia=".Apple Color Emoji UI" w:hAnsi="Calibri" w:cs="Calibri" w:hint="eastAsia"/>
-                <w:color w:val="000000"/>
-              </w:rPr>
-              <w:t>尼利、阿达姆和肯尼利有提出了绩效棱镜，</w:t>
-            </w:r>
-            <w:r>
-              <w:rPr>
-                <w:rFonts w:ascii="Calibri" w:eastAsia=".Apple Color Emoji UI" w:hAnsi="Calibri" w:cs="Calibri"/>
-                <w:color w:val="000000"/>
-              </w:rPr>
-              <w:t>该理论关注企业的战略、利益相关者满意、利益相关者贡献、流程和能力。</w:t>
-            </w:r>
-          </w:p>
-          <w:p>
-            <w:pPr>
-              <w:spacing w:line="360" w:lineRule="auto"/>
+              <w:t xml:space="preserve"> </w:t>
+            </w:r>
+            <w:r>
               <w:rPr>
                 <w:rFonts w:ascii="Calibri" w:eastAsia=".Apple Color Emoji UI" w:hAnsi="Calibri" w:cs="Calibri" w:hint="eastAsia"/>
                 <w:b/>
                 <w:color w:val="000000"/>
               </w:rPr>
-            </w:pPr>
-            <w:r>
-              <w:rPr>
-                <w:rFonts w:ascii="Calibri" w:eastAsia=".Apple Color Emoji UI" w:hAnsi="Calibri" w:cs="Calibri" w:hint="eastAsia"/>
-                <w:color w:val="000000"/>
-              </w:rPr>
-              <w:t xml:space="preserve"> </w:t>
+              <w:t xml:space="preserve"> M</w:t>
             </w:r>
             <w:r>
               <w:rPr>
@@ -3051,7 +3038,7 @@
                 <w:b/>
                 <w:color w:val="000000"/>
               </w:rPr>
-              <w:t xml:space="preserve"> M</w:t>
+              <w:t>软件公司</w:t>
             </w:r>
             <w:r>
               <w:rPr>
@@ -3059,7 +3046,15 @@
                 <w:b/>
                 <w:color w:val="000000"/>
               </w:rPr>
-              <w:t>软件公司绩效管理</w:t>
+              <w:t>研发部门</w:t>
+            </w:r>
+            <w:r>
+              <w:rPr>
+                <w:rFonts w:ascii="Calibri" w:eastAsia=".Apple Color Emoji UI" w:hAnsi="Calibri" w:cs="Calibri" w:hint="eastAsia"/>
+                <w:b/>
+                <w:color w:val="000000"/>
+              </w:rPr>
+              <w:t>绩效管理</w:t>
             </w:r>
             <w:r>
               <w:rPr>
@@ -4353,6 +4348,15 @@
                 <w:bCs/>
                 <w:color w:val="000000"/>
               </w:rPr>
+              <w:t xml:space="preserve">1.5 </w:t>
+            </w:r>
+            <w:r>
+              <w:rPr>
+                <w:rFonts w:hint="eastAsia"/>
+                <w:b/>
+                <w:bCs/>
+                <w:color w:val="000000"/>
+              </w:rPr>
               <w:t>参考文献</w:t>
             </w:r>
           </w:p>
@@ -4365,6 +4369,8 @@
                 <w:color w:val="000000"/>
               </w:rPr>
             </w:pPr>
+            <w:bookmarkStart w:id="0" w:name="OLE_LINK3"/>
+            <w:bookmarkStart w:id="1" w:name="OLE_LINK4"/>
             <w:r>
               <w:rPr>
                 <w:rFonts w:ascii="宋体" w:hAnsi="宋体" w:hint="eastAsia"/>
@@ -5074,6 +5080,10 @@
                 <w:color w:val="000000"/>
               </w:rPr>
             </w:pPr>
+            <w:bookmarkStart w:id="2" w:name="OLE_LINK5"/>
+            <w:bookmarkStart w:id="3" w:name="OLE_LINK6"/>
+            <w:bookmarkEnd w:id="0"/>
+            <w:bookmarkEnd w:id="1"/>
             <w:r>
               <w:rPr>
                 <w:rFonts w:ascii="宋体" w:hAnsi="宋体" w:hint="eastAsia"/>
@@ -5819,7 +5829,7 @@
           <w:p>
             <w:pPr>
               <w:rPr>
-                <w:rFonts w:ascii="宋体" w:hAnsi="宋体" w:hint="eastAsia"/>
+                <w:rFonts w:ascii="宋体" w:hAnsi="宋体"/>
                 <w:color w:val="000000"/>
               </w:rPr>
             </w:pPr>
@@ -5869,7 +5879,7 @@
           <w:p>
             <w:pPr>
               <w:rPr>
-                <w:rFonts w:ascii="宋体" w:hAnsi="宋体" w:hint="eastAsia"/>
+                <w:rFonts w:ascii="宋体" w:hAnsi="宋体"/>
                 <w:color w:val="000000"/>
               </w:rPr>
             </w:pPr>
@@ -5902,6 +5912,10 @@
                 <w:color w:val="000000"/>
               </w:rPr>
             </w:pPr>
+            <w:bookmarkStart w:id="4" w:name="OLE_LINK7"/>
+            <w:bookmarkStart w:id="5" w:name="OLE_LINK8"/>
+            <w:bookmarkEnd w:id="2"/>
+            <w:bookmarkEnd w:id="3"/>
             <w:r>
               <w:rPr>
                 <w:rFonts w:ascii="宋体" w:hAnsi="宋体" w:hint="eastAsia"/>
@@ -5934,6 +5948,10 @@
                 <w:sz w:val="24"/>
               </w:rPr>
             </w:pPr>
+            <w:bookmarkStart w:id="6" w:name="OLE_LINK9"/>
+            <w:bookmarkStart w:id="7" w:name="OLE_LINK10"/>
+            <w:bookmarkEnd w:id="4"/>
+            <w:bookmarkEnd w:id="5"/>
             <w:r>
               <w:rPr>
                 <w:rFonts w:ascii="宋体" w:hAnsi="宋体"/>
@@ -5969,6 +5987,7 @@
               </w:rPr>
               <w:t xml:space="preserve"> </w:t>
             </w:r>
+            <w:proofErr w:type="spellStart"/>
             <w:r>
               <w:rPr>
                 <w:rFonts w:ascii="宋体" w:hAnsi="宋体"/>
@@ -5988,7 +6007,15 @@
                 <w:rFonts w:ascii="宋体" w:hAnsi="宋体"/>
                 <w:color w:val="000000"/>
               </w:rPr>
-              <w:t>.The Practice of Management[M]</w:t>
+              <w:t>.The</w:t>
+            </w:r>
+            <w:proofErr w:type="spellEnd"/>
+            <w:r>
+              <w:rPr>
+                <w:rFonts w:ascii="宋体" w:hAnsi="宋体"/>
+                <w:color w:val="000000"/>
+              </w:rPr>
+              <w:t xml:space="preserve"> Practice of Management[M]</w:t>
             </w:r>
             <w:r>
               <w:rPr>
@@ -6162,7 +6189,23 @@
                 <w:rFonts w:ascii="宋体" w:hAnsi="宋体"/>
                 <w:color w:val="000000"/>
               </w:rPr>
-              <w:t xml:space="preserve">] Tschang T. </w:t>
+              <w:t xml:space="preserve">] </w:t>
+            </w:r>
+            <w:proofErr w:type="spellStart"/>
+            <w:r>
+              <w:rPr>
+                <w:rFonts w:ascii="宋体" w:hAnsi="宋体"/>
+                <w:color w:val="000000"/>
+              </w:rPr>
+              <w:t>Tschang</w:t>
+            </w:r>
+            <w:proofErr w:type="spellEnd"/>
+            <w:r>
+              <w:rPr>
+                <w:rFonts w:ascii="宋体" w:hAnsi="宋体"/>
+                <w:color w:val="000000"/>
+              </w:rPr>
+              <w:t xml:space="preserve"> T. </w:t>
             </w:r>
             <w:r>
               <w:rPr>
@@ -6298,23 +6341,55 @@
               <w:widowControl/>
               <w:jc w:val="left"/>
               <w:rPr>
-                <w:rFonts w:ascii="宋体" w:hAnsi="宋体" w:hint="eastAsia"/>
-                <w:color w:val="000000"/>
-              </w:rPr>
-            </w:pPr>
-            <w:r>
-              <w:rPr>
-                <w:rFonts w:ascii="宋体" w:hAnsi="宋体"/>
-                <w:color w:val="000000"/>
-              </w:rPr>
-              <w:t>[24</w:t>
-            </w:r>
-            <w:r>
-              <w:rPr>
-                <w:rFonts w:ascii="宋体" w:hAnsi="宋体"/>
-                <w:color w:val="000000"/>
-              </w:rPr>
-              <w:t>] Borman W C, Motowidlo S J. Task performance and contextual performance: the meaning for personnel selection research[J]. Human performance. 1997(10).</w:t>
+                <w:rFonts w:ascii="宋体" w:hAnsi="宋体"/>
+                <w:color w:val="000000"/>
+              </w:rPr>
+            </w:pPr>
+            <w:r>
+              <w:rPr>
+                <w:rFonts w:ascii="宋体" w:hAnsi="宋体"/>
+                <w:color w:val="000000"/>
+              </w:rPr>
+              <w:t>[26</w:t>
+            </w:r>
+            <w:r>
+              <w:rPr>
+                <w:rFonts w:ascii="宋体" w:hAnsi="宋体"/>
+                <w:color w:val="000000"/>
+              </w:rPr>
+              <w:t xml:space="preserve">] </w:t>
+            </w:r>
+            <w:proofErr w:type="spellStart"/>
+            <w:r>
+              <w:rPr>
+                <w:rFonts w:ascii="宋体" w:hAnsi="宋体"/>
+                <w:color w:val="000000"/>
+              </w:rPr>
+              <w:t>Borman</w:t>
+            </w:r>
+            <w:proofErr w:type="spellEnd"/>
+            <w:r>
+              <w:rPr>
+                <w:rFonts w:ascii="宋体" w:hAnsi="宋体"/>
+                <w:color w:val="000000"/>
+              </w:rPr>
+              <w:t xml:space="preserve"> W C, </w:t>
+            </w:r>
+            <w:proofErr w:type="spellStart"/>
+            <w:r>
+              <w:rPr>
+                <w:rFonts w:ascii="宋体" w:hAnsi="宋体"/>
+                <w:color w:val="000000"/>
+              </w:rPr>
+              <w:t>Motowidlo</w:t>
+            </w:r>
+            <w:proofErr w:type="spellEnd"/>
+            <w:r>
+              <w:rPr>
+                <w:rFonts w:ascii="宋体" w:hAnsi="宋体"/>
+                <w:color w:val="000000"/>
+              </w:rPr>
+              <w:t xml:space="preserve"> S J. Task performance and contextual performance: the meaning for personnel selection research[J]. Human performance. 1997(10).</w:t>
             </w:r>
           </w:p>
           <w:p>
@@ -6331,7 +6406,7 @@
                 <w:rFonts w:ascii="宋体" w:hAnsi="宋体"/>
                 <w:color w:val="000000"/>
               </w:rPr>
-              <w:t>[26</w:t>
+              <w:t>[27</w:t>
             </w:r>
             <w:r>
               <w:rPr>
@@ -6346,16 +6421,16 @@
               <w:widowControl/>
               <w:jc w:val="left"/>
               <w:rPr>
-                <w:rFonts w:ascii="宋体" w:hAnsi="宋体" w:hint="eastAsia"/>
-                <w:color w:val="000000"/>
-              </w:rPr>
-            </w:pPr>
-            <w:r>
-              <w:rPr>
-                <w:rFonts w:ascii="宋体" w:hAnsi="宋体"/>
-                <w:color w:val="000000"/>
-              </w:rPr>
-              <w:t>[27</w:t>
+                <w:rFonts w:ascii="宋体" w:hAnsi="宋体"/>
+                <w:color w:val="000000"/>
+              </w:rPr>
+            </w:pPr>
+            <w:r>
+              <w:rPr>
+                <w:rFonts w:ascii="宋体" w:hAnsi="宋体"/>
+                <w:color w:val="000000"/>
+              </w:rPr>
+              <w:t>[28</w:t>
             </w:r>
             <w:r>
               <w:rPr>
@@ -6370,23 +6445,46 @@
               <w:widowControl/>
               <w:jc w:val="left"/>
               <w:rPr>
-                <w:rFonts w:ascii="宋体" w:hAnsi="宋体" w:hint="eastAsia"/>
-                <w:color w:val="000000"/>
-              </w:rPr>
-            </w:pPr>
-            <w:r>
-              <w:rPr>
-                <w:rFonts w:ascii="宋体" w:hAnsi="宋体" w:hint="eastAsia"/>
-                <w:color w:val="000000"/>
-              </w:rPr>
-              <w:t>[28]</w:t>
-            </w:r>
-            <w:r>
-              <w:rPr>
-                <w:rFonts w:ascii="宋体" w:hAnsi="宋体" w:hint="eastAsia"/>
-                <w:color w:val="000000"/>
-              </w:rPr>
-              <w:t xml:space="preserve"> J Swan, H Scarbrough. K</w:t>
+                <w:rFonts w:ascii="宋体" w:hAnsi="宋体"/>
+                <w:color w:val="000000"/>
+              </w:rPr>
+            </w:pPr>
+            <w:r>
+              <w:rPr>
+                <w:rFonts w:ascii="宋体" w:hAnsi="宋体" w:hint="eastAsia"/>
+                <w:color w:val="000000"/>
+              </w:rPr>
+              <w:t>[29</w:t>
+            </w:r>
+            <w:r>
+              <w:rPr>
+                <w:rFonts w:ascii="宋体" w:hAnsi="宋体" w:hint="eastAsia"/>
+                <w:color w:val="000000"/>
+              </w:rPr>
+              <w:t>]</w:t>
+            </w:r>
+            <w:r>
+              <w:rPr>
+                <w:rFonts w:ascii="宋体" w:hAnsi="宋体" w:hint="eastAsia"/>
+                <w:color w:val="000000"/>
+              </w:rPr>
+              <w:t xml:space="preserve"> J Swan, H </w:t>
+            </w:r>
+            <w:proofErr w:type="spellStart"/>
+            <w:r>
+              <w:rPr>
+                <w:rFonts w:ascii="宋体" w:hAnsi="宋体" w:hint="eastAsia"/>
+                <w:color w:val="000000"/>
+              </w:rPr>
+              <w:t>Scarbrough</w:t>
+            </w:r>
+            <w:proofErr w:type="spellEnd"/>
+            <w:r>
+              <w:rPr>
+                <w:rFonts w:ascii="宋体" w:hAnsi="宋体" w:hint="eastAsia"/>
+                <w:color w:val="000000"/>
+              </w:rPr>
+              <w:t>. K</w:t>
             </w:r>
             <w:r>
               <w:rPr>
@@ -6400,14 +6498,7 @@
                 <w:rFonts w:ascii="宋体" w:hAnsi="宋体" w:hint="eastAsia"/>
                 <w:color w:val="000000"/>
               </w:rPr>
-              <w:t>concepts and controversies[J]. Journal of Management Studie</w:t>
-            </w:r>
-            <w:r>
-              <w:rPr>
-                <w:rFonts w:ascii="宋体" w:hAnsi="宋体" w:hint="eastAsia"/>
-                <w:color w:val="000000"/>
-              </w:rPr>
-              <w:t>s. 2001.38(7)</w:t>
+              <w:t>concepts and controversies[J]. Journal of Management Studies. 2001.38(7)</w:t>
             </w:r>
             <w:r>
               <w:rPr>
@@ -6416,18 +6507,20 @@
               </w:rPr>
               <w:t>:913-921</w:t>
             </w:r>
-            <w:bookmarkStart w:id="0" w:name="_GoBack"/>
-            <w:bookmarkEnd w:id="0"/>
           </w:p>
           <w:p>
             <w:pPr>
               <w:widowControl/>
               <w:jc w:val="left"/>
               <w:rPr>
-                <w:rFonts w:ascii="宋体" w:hAnsi="宋体" w:hint="eastAsia"/>
-                <w:color w:val="000000"/>
-              </w:rPr>
-            </w:pPr>
+                <w:rFonts w:ascii="宋体" w:hAnsi="宋体"/>
+                <w:color w:val="000000"/>
+              </w:rPr>
+            </w:pPr>
+            <w:bookmarkStart w:id="8" w:name="_GoBack"/>
+            <w:bookmarkEnd w:id="6"/>
+            <w:bookmarkEnd w:id="7"/>
+            <w:bookmarkEnd w:id="8"/>
           </w:p>
         </w:tc>
       </w:tr>
@@ -7363,7 +7456,6 @@
               <w:spacing w:line="360" w:lineRule="auto"/>
               <w:ind w:firstLineChars="200" w:firstLine="420"/>
               <w:rPr>
-                <w:rFonts w:hint="eastAsia"/>
                 <w:color w:val="000000"/>
               </w:rPr>
             </w:pPr>
@@ -9068,7 +9160,7 @@
             <w:pPr>
               <w:widowControl/>
               <w:rPr>
-                <w:rFonts w:ascii="宋体" w:hAnsi="宋体" w:hint="eastAsia"/>
+                <w:rFonts w:ascii="宋体" w:hAnsi="宋体"/>
                 <w:color w:val="000000"/>
                 <w:kern w:val="0"/>
                 <w:szCs w:val="21"/>
@@ -9759,8 +9851,8 @@
               <w:lastRenderedPageBreak/>
               <w:t xml:space="preserve">   </w:t>
             </w:r>
-            <w:bookmarkStart w:id="1" w:name="OLE_LINK1"/>
-            <w:bookmarkStart w:id="2" w:name="OLE_LINK2"/>
+            <w:bookmarkStart w:id="9" w:name="OLE_LINK1"/>
+            <w:bookmarkStart w:id="10" w:name="OLE_LINK2"/>
             <w:r>
               <w:rPr>
                 <w:rFonts w:hint="eastAsia"/>
@@ -9864,8 +9956,8 @@
               </w:rPr>
               <w:t>使后续的研究可以有的放矢。</w:t>
             </w:r>
-            <w:bookmarkEnd w:id="1"/>
-            <w:bookmarkEnd w:id="2"/>
+            <w:bookmarkEnd w:id="9"/>
+            <w:bookmarkEnd w:id="10"/>
           </w:p>
           <w:p>
             <w:pPr>
@@ -10635,7 +10727,7 @@
                 <w:rFonts w:hint="eastAsia"/>
                 <w:color w:val="000000"/>
               </w:rPr>
-              <w:t>2016</w:t>
+              <w:t>2017</w:t>
             </w:r>
             <w:r>
               <w:rPr>
@@ -10648,7 +10740,7 @@
               <w:rPr>
                 <w:color w:val="000000"/>
               </w:rPr>
-              <w:t>12</w:t>
+              <w:t>1</w:t>
             </w:r>
             <w:r>
               <w:rPr>
@@ -10675,7 +10767,7 @@
               <w:rPr>
                 <w:color w:val="000000"/>
               </w:rPr>
-              <w:t>2</w:t>
+              <w:t>3</w:t>
             </w:r>
             <w:r>
               <w:rPr>
@@ -12737,7 +12829,7 @@
         <w:rStyle w:val="a3"/>
         <w:noProof/>
       </w:rPr>
-      <w:t>2</w:t>
+      <w:t>11</w:t>
     </w:r>
     <w:r>
       <w:fldChar w:fldCharType="end"/>
@@ -14605,6 +14697,7 @@
   <w:style w:type="character" w:default="1" w:styleId="a0">
     <w:name w:val="Default Paragraph Font"/>
     <w:uiPriority w:val="1"/>
+    <w:semiHidden/>
     <w:unhideWhenUsed/>
   </w:style>
   <w:style w:type="table" w:default="1" w:styleId="a1">

</xml_diff>